<commit_message>
Problem definition and scope
The rise in property prices in Ireland is directly affecting the ability of citizens to buy a home and affecting the standard of living of citizens. This study aims to identify the factors affecting housing prices based on real data and to make decisions such as buying or selling, and to analyze future price trends. The scope of the project is to study property price data in Ireland between 2015 and 2025.
</commit_message>
<xml_diff>
--- a/Strategic Thinking 1.docx
+++ b/Strategic Thinking 1.docx
@@ -1192,6 +1192,905 @@
       <w:proofErr w:type="spellStart"/>
       <w:r>
         <w:t>болгох</w:t>
+      </w:r>
+      <w:proofErr w:type="spellEnd"/>
+      <w:r>
+        <w:t>.</w:t>
+      </w:r>
+    </w:p>
+    <w:p>
+      <w:pPr>
+        <w:pStyle w:val="Heading2"/>
+      </w:pPr>
+      <w:r>
+        <w:t xml:space="preserve">4. </w:t>
+      </w:r>
+      <w:proofErr w:type="spellStart"/>
+      <w:r>
+        <w:t>Асуудлын</w:t>
+      </w:r>
+      <w:proofErr w:type="spellEnd"/>
+      <w:r>
+        <w:t xml:space="preserve"> </w:t>
+      </w:r>
+      <w:proofErr w:type="spellStart"/>
+      <w:r>
+        <w:t>тодорхойлолт</w:t>
+      </w:r>
+      <w:proofErr w:type="spellEnd"/>
+    </w:p>
+    <w:p>
+      <w:proofErr w:type="spellStart"/>
+      <w:r>
+        <w:t>Ирландын</w:t>
+      </w:r>
+      <w:proofErr w:type="spellEnd"/>
+      <w:r>
+        <w:t xml:space="preserve"> </w:t>
+      </w:r>
+      <w:proofErr w:type="spellStart"/>
+      <w:r>
+        <w:t>үл</w:t>
+      </w:r>
+      <w:proofErr w:type="spellEnd"/>
+      <w:r>
+        <w:t xml:space="preserve"> </w:t>
+      </w:r>
+      <w:proofErr w:type="spellStart"/>
+      <w:r>
+        <w:t>хөдлөх</w:t>
+      </w:r>
+      <w:proofErr w:type="spellEnd"/>
+      <w:r>
+        <w:t xml:space="preserve"> </w:t>
+      </w:r>
+      <w:proofErr w:type="spellStart"/>
+      <w:r>
+        <w:t>хөрөнгийн</w:t>
+      </w:r>
+      <w:proofErr w:type="spellEnd"/>
+      <w:r>
+        <w:t xml:space="preserve"> </w:t>
+      </w:r>
+      <w:proofErr w:type="spellStart"/>
+      <w:r>
+        <w:t>үнийн</w:t>
+      </w:r>
+      <w:proofErr w:type="spellEnd"/>
+      <w:r>
+        <w:t xml:space="preserve"> </w:t>
+      </w:r>
+      <w:proofErr w:type="spellStart"/>
+      <w:r>
+        <w:t>өсөлт</w:t>
+      </w:r>
+      <w:proofErr w:type="spellEnd"/>
+      <w:r>
+        <w:t xml:space="preserve"> </w:t>
+      </w:r>
+      <w:proofErr w:type="spellStart"/>
+      <w:r>
+        <w:t>нь</w:t>
+      </w:r>
+      <w:proofErr w:type="spellEnd"/>
+      <w:r>
+        <w:t xml:space="preserve"> </w:t>
+      </w:r>
+      <w:proofErr w:type="spellStart"/>
+      <w:r>
+        <w:t>иргэдийн</w:t>
+      </w:r>
+      <w:proofErr w:type="spellEnd"/>
+      <w:r>
+        <w:t xml:space="preserve"> </w:t>
+      </w:r>
+      <w:proofErr w:type="spellStart"/>
+      <w:r>
+        <w:t>орон</w:t>
+      </w:r>
+      <w:proofErr w:type="spellEnd"/>
+      <w:r>
+        <w:t xml:space="preserve"> </w:t>
+      </w:r>
+      <w:proofErr w:type="spellStart"/>
+      <w:r>
+        <w:t>сууц</w:t>
+      </w:r>
+      <w:proofErr w:type="spellEnd"/>
+      <w:r>
+        <w:t xml:space="preserve"> </w:t>
+      </w:r>
+      <w:proofErr w:type="spellStart"/>
+      <w:r>
+        <w:t>худалдан</w:t>
+      </w:r>
+      <w:proofErr w:type="spellEnd"/>
+      <w:r>
+        <w:t xml:space="preserve"> </w:t>
+      </w:r>
+      <w:proofErr w:type="spellStart"/>
+      <w:r>
+        <w:t>авах</w:t>
+      </w:r>
+      <w:proofErr w:type="spellEnd"/>
+      <w:r>
+        <w:t xml:space="preserve"> </w:t>
+      </w:r>
+      <w:proofErr w:type="spellStart"/>
+      <w:r>
+        <w:t>чадварт</w:t>
+      </w:r>
+      <w:proofErr w:type="spellEnd"/>
+      <w:r>
+        <w:t xml:space="preserve"> </w:t>
+      </w:r>
+      <w:proofErr w:type="spellStart"/>
+      <w:r>
+        <w:t>шууд</w:t>
+      </w:r>
+      <w:proofErr w:type="spellEnd"/>
+      <w:r>
+        <w:t xml:space="preserve"> </w:t>
+      </w:r>
+      <w:proofErr w:type="spellStart"/>
+      <w:r>
+        <w:t>нөлөөлж</w:t>
+      </w:r>
+      <w:proofErr w:type="spellEnd"/>
+      <w:r>
+        <w:t xml:space="preserve">, </w:t>
+      </w:r>
+      <w:proofErr w:type="spellStart"/>
+      <w:r>
+        <w:t>иргэдийг</w:t>
+      </w:r>
+      <w:proofErr w:type="spellEnd"/>
+      <w:r>
+        <w:t xml:space="preserve"> </w:t>
+      </w:r>
+      <w:proofErr w:type="spellStart"/>
+      <w:r>
+        <w:t>амьжиргааны</w:t>
+      </w:r>
+      <w:proofErr w:type="spellEnd"/>
+      <w:r>
+        <w:t xml:space="preserve"> </w:t>
+      </w:r>
+      <w:proofErr w:type="spellStart"/>
+      <w:r>
+        <w:t>түвшинд</w:t>
+      </w:r>
+      <w:proofErr w:type="spellEnd"/>
+      <w:r>
+        <w:t xml:space="preserve"> </w:t>
+      </w:r>
+      <w:proofErr w:type="spellStart"/>
+      <w:r>
+        <w:t>нөлөөлж</w:t>
+      </w:r>
+      <w:proofErr w:type="spellEnd"/>
+      <w:r>
+        <w:t xml:space="preserve"> </w:t>
+      </w:r>
+      <w:proofErr w:type="spellStart"/>
+      <w:r>
+        <w:t>байна</w:t>
+      </w:r>
+      <w:proofErr w:type="spellEnd"/>
+      <w:r>
+        <w:t xml:space="preserve">. </w:t>
+      </w:r>
+      <w:proofErr w:type="spellStart"/>
+      <w:r>
+        <w:t>Энэхүү</w:t>
+      </w:r>
+      <w:proofErr w:type="spellEnd"/>
+      <w:r>
+        <w:t xml:space="preserve"> </w:t>
+      </w:r>
+      <w:proofErr w:type="spellStart"/>
+      <w:r>
+        <w:t>судалгаа</w:t>
+      </w:r>
+      <w:proofErr w:type="spellEnd"/>
+      <w:r>
+        <w:t xml:space="preserve"> </w:t>
+      </w:r>
+      <w:proofErr w:type="spellStart"/>
+      <w:r>
+        <w:t>нь</w:t>
+      </w:r>
+      <w:proofErr w:type="spellEnd"/>
+      <w:r>
+        <w:t xml:space="preserve"> </w:t>
+      </w:r>
+      <w:proofErr w:type="spellStart"/>
+      <w:r>
+        <w:t>бодит</w:t>
+      </w:r>
+      <w:proofErr w:type="spellEnd"/>
+      <w:r>
+        <w:t xml:space="preserve"> </w:t>
+      </w:r>
+      <w:proofErr w:type="spellStart"/>
+      <w:r>
+        <w:t>өгөгдөлд</w:t>
+      </w:r>
+      <w:proofErr w:type="spellEnd"/>
+      <w:r>
+        <w:t xml:space="preserve"> </w:t>
+      </w:r>
+      <w:proofErr w:type="spellStart"/>
+      <w:r>
+        <w:t>тулгуурлан</w:t>
+      </w:r>
+      <w:proofErr w:type="spellEnd"/>
+      <w:r>
+        <w:t xml:space="preserve"> </w:t>
+      </w:r>
+      <w:proofErr w:type="spellStart"/>
+      <w:r>
+        <w:t>орон</w:t>
+      </w:r>
+      <w:proofErr w:type="spellEnd"/>
+      <w:r>
+        <w:t xml:space="preserve"> </w:t>
+      </w:r>
+      <w:proofErr w:type="spellStart"/>
+      <w:r>
+        <w:t>байр</w:t>
+      </w:r>
+      <w:proofErr w:type="spellEnd"/>
+      <w:r>
+        <w:t xml:space="preserve"> </w:t>
+      </w:r>
+      <w:proofErr w:type="spellStart"/>
+      <w:r>
+        <w:t>сууцны</w:t>
+      </w:r>
+      <w:proofErr w:type="spellEnd"/>
+      <w:r>
+        <w:t xml:space="preserve"> </w:t>
+      </w:r>
+      <w:proofErr w:type="spellStart"/>
+      <w:r>
+        <w:t>үнэд</w:t>
+      </w:r>
+      <w:proofErr w:type="spellEnd"/>
+      <w:r>
+        <w:t xml:space="preserve"> </w:t>
+      </w:r>
+      <w:proofErr w:type="spellStart"/>
+      <w:r>
+        <w:t>нөлөлөх</w:t>
+      </w:r>
+      <w:proofErr w:type="spellEnd"/>
+      <w:r>
+        <w:t xml:space="preserve"> </w:t>
+      </w:r>
+      <w:proofErr w:type="spellStart"/>
+      <w:r>
+        <w:t>хүчин</w:t>
+      </w:r>
+      <w:proofErr w:type="spellEnd"/>
+      <w:r>
+        <w:t xml:space="preserve"> </w:t>
+      </w:r>
+      <w:proofErr w:type="spellStart"/>
+      <w:r>
+        <w:t>зүйлс</w:t>
+      </w:r>
+      <w:proofErr w:type="spellEnd"/>
+      <w:r>
+        <w:t xml:space="preserve"> </w:t>
+      </w:r>
+      <w:proofErr w:type="spellStart"/>
+      <w:r>
+        <w:t>шалгааныг</w:t>
+      </w:r>
+      <w:proofErr w:type="spellEnd"/>
+      <w:r>
+        <w:t xml:space="preserve"> </w:t>
+      </w:r>
+      <w:proofErr w:type="spellStart"/>
+      <w:r>
+        <w:t>тодорхойлж</w:t>
+      </w:r>
+      <w:proofErr w:type="spellEnd"/>
+      <w:r>
+        <w:t xml:space="preserve"> </w:t>
+      </w:r>
+      <w:proofErr w:type="spellStart"/>
+      <w:r>
+        <w:t>худалдан</w:t>
+      </w:r>
+      <w:proofErr w:type="spellEnd"/>
+      <w:r>
+        <w:t xml:space="preserve"> </w:t>
+      </w:r>
+      <w:proofErr w:type="spellStart"/>
+      <w:r>
+        <w:t>авах</w:t>
+      </w:r>
+      <w:proofErr w:type="spellEnd"/>
+      <w:r>
+        <w:t xml:space="preserve"> </w:t>
+      </w:r>
+      <w:proofErr w:type="spellStart"/>
+      <w:r>
+        <w:t>борлуулах</w:t>
+      </w:r>
+      <w:proofErr w:type="spellEnd"/>
+      <w:r>
+        <w:t xml:space="preserve"> </w:t>
+      </w:r>
+      <w:proofErr w:type="spellStart"/>
+      <w:r>
+        <w:t>гэх</w:t>
+      </w:r>
+      <w:proofErr w:type="spellEnd"/>
+      <w:r>
+        <w:t xml:space="preserve"> </w:t>
+      </w:r>
+      <w:proofErr w:type="spellStart"/>
+      <w:r>
+        <w:t>мэт</w:t>
+      </w:r>
+      <w:proofErr w:type="spellEnd"/>
+      <w:r>
+        <w:t xml:space="preserve"> </w:t>
+      </w:r>
+      <w:proofErr w:type="spellStart"/>
+      <w:r>
+        <w:t>шийдвэр</w:t>
+      </w:r>
+      <w:proofErr w:type="spellEnd"/>
+      <w:r>
+        <w:t xml:space="preserve"> </w:t>
+      </w:r>
+      <w:proofErr w:type="spellStart"/>
+      <w:r>
+        <w:t>гаргах</w:t>
+      </w:r>
+      <w:proofErr w:type="spellEnd"/>
+      <w:r>
+        <w:t xml:space="preserve"> </w:t>
+      </w:r>
+      <w:proofErr w:type="spellStart"/>
+      <w:r>
+        <w:t>цаашлаад</w:t>
+      </w:r>
+      <w:proofErr w:type="spellEnd"/>
+      <w:r>
+        <w:t xml:space="preserve"> </w:t>
+      </w:r>
+      <w:proofErr w:type="spellStart"/>
+      <w:r>
+        <w:t>ирээдүйн</w:t>
+      </w:r>
+      <w:proofErr w:type="spellEnd"/>
+      <w:r>
+        <w:t xml:space="preserve"> </w:t>
+      </w:r>
+      <w:proofErr w:type="spellStart"/>
+      <w:r>
+        <w:t>үнийн</w:t>
+      </w:r>
+      <w:proofErr w:type="spellEnd"/>
+      <w:r>
+        <w:t xml:space="preserve"> </w:t>
+      </w:r>
+      <w:proofErr w:type="spellStart"/>
+      <w:r>
+        <w:t>хандлагыг</w:t>
+      </w:r>
+      <w:proofErr w:type="spellEnd"/>
+      <w:r>
+        <w:t xml:space="preserve"> </w:t>
+      </w:r>
+      <w:proofErr w:type="spellStart"/>
+      <w:r>
+        <w:t>шинжлэх</w:t>
+      </w:r>
+      <w:proofErr w:type="spellEnd"/>
+      <w:r>
+        <w:t xml:space="preserve"> </w:t>
+      </w:r>
+      <w:proofErr w:type="spellStart"/>
+      <w:r>
+        <w:t>зорилготой</w:t>
+      </w:r>
+      <w:proofErr w:type="spellEnd"/>
+      <w:r>
+        <w:t>.</w:t>
+      </w:r>
+    </w:p>
+    <w:p>
+      <w:pPr>
+        <w:pStyle w:val="Heading2"/>
+      </w:pPr>
+      <w:r>
+        <w:t xml:space="preserve">5. </w:t>
+      </w:r>
+      <w:proofErr w:type="spellStart"/>
+      <w:r>
+        <w:t>Хамрах</w:t>
+      </w:r>
+      <w:proofErr w:type="spellEnd"/>
+      <w:r>
+        <w:t xml:space="preserve"> </w:t>
+      </w:r>
+      <w:proofErr w:type="spellStart"/>
+      <w:r>
+        <w:t>хүрээ</w:t>
+      </w:r>
+      <w:proofErr w:type="spellEnd"/>
+    </w:p>
+    <w:p>
+      <w:proofErr w:type="spellStart"/>
+      <w:r>
+        <w:t>Төслийн</w:t>
+      </w:r>
+      <w:proofErr w:type="spellEnd"/>
+      <w:r>
+        <w:t xml:space="preserve"> </w:t>
+      </w:r>
+      <w:proofErr w:type="spellStart"/>
+      <w:r>
+        <w:t>хамрах</w:t>
+      </w:r>
+      <w:proofErr w:type="spellEnd"/>
+      <w:r>
+        <w:t xml:space="preserve"> </w:t>
+      </w:r>
+      <w:proofErr w:type="spellStart"/>
+      <w:r>
+        <w:t>хүрээ</w:t>
+      </w:r>
+      <w:proofErr w:type="spellEnd"/>
+      <w:r>
+        <w:t xml:space="preserve"> </w:t>
+      </w:r>
+      <w:proofErr w:type="spellStart"/>
+      <w:r>
+        <w:t>нь</w:t>
+      </w:r>
+      <w:proofErr w:type="spellEnd"/>
+      <w:r>
+        <w:t xml:space="preserve"> </w:t>
+      </w:r>
+      <w:proofErr w:type="spellStart"/>
+      <w:r>
+        <w:t>Ирландын</w:t>
+      </w:r>
+      <w:proofErr w:type="spellEnd"/>
+      <w:r>
+        <w:t xml:space="preserve"> 2015–2025 </w:t>
+      </w:r>
+      <w:proofErr w:type="spellStart"/>
+      <w:r>
+        <w:t>оны</w:t>
+      </w:r>
+      <w:proofErr w:type="spellEnd"/>
+      <w:r>
+        <w:t xml:space="preserve"> </w:t>
+      </w:r>
+      <w:proofErr w:type="spellStart"/>
+      <w:r>
+        <w:t>хоорондох</w:t>
+      </w:r>
+      <w:proofErr w:type="spellEnd"/>
+      <w:r>
+        <w:t xml:space="preserve"> </w:t>
+      </w:r>
+      <w:proofErr w:type="spellStart"/>
+      <w:r>
+        <w:t>үл</w:t>
+      </w:r>
+      <w:proofErr w:type="spellEnd"/>
+      <w:r>
+        <w:t xml:space="preserve"> </w:t>
+      </w:r>
+      <w:proofErr w:type="spellStart"/>
+      <w:r>
+        <w:t>хөдлөх</w:t>
+      </w:r>
+      <w:proofErr w:type="spellEnd"/>
+      <w:r>
+        <w:t xml:space="preserve"> </w:t>
+      </w:r>
+      <w:proofErr w:type="spellStart"/>
+      <w:r>
+        <w:t>хөрөнгийн</w:t>
+      </w:r>
+      <w:proofErr w:type="spellEnd"/>
+      <w:r>
+        <w:t xml:space="preserve"> </w:t>
+      </w:r>
+      <w:proofErr w:type="spellStart"/>
+      <w:r>
+        <w:t>үнийн</w:t>
+      </w:r>
+      <w:proofErr w:type="spellEnd"/>
+      <w:r>
+        <w:t xml:space="preserve"> </w:t>
+      </w:r>
+      <w:proofErr w:type="spellStart"/>
+      <w:r>
+        <w:t>өгөгдлийг</w:t>
+      </w:r>
+      <w:proofErr w:type="spellEnd"/>
+      <w:r>
+        <w:t xml:space="preserve"> </w:t>
+      </w:r>
+      <w:proofErr w:type="spellStart"/>
+      <w:r>
+        <w:t>судлахад</w:t>
+      </w:r>
+      <w:proofErr w:type="spellEnd"/>
+      <w:r>
+        <w:t xml:space="preserve"> </w:t>
+      </w:r>
+      <w:proofErr w:type="spellStart"/>
+      <w:r>
+        <w:t>оршино</w:t>
+      </w:r>
+      <w:proofErr w:type="spellEnd"/>
+      <w:r>
+        <w:t xml:space="preserve">. </w:t>
+      </w:r>
+      <w:proofErr w:type="spellStart"/>
+      <w:r>
+        <w:t>Судалгааны</w:t>
+      </w:r>
+      <w:proofErr w:type="spellEnd"/>
+      <w:r>
+        <w:t xml:space="preserve"> </w:t>
+      </w:r>
+      <w:proofErr w:type="spellStart"/>
+      <w:r>
+        <w:t>хүрээнд</w:t>
+      </w:r>
+      <w:proofErr w:type="spellEnd"/>
+      <w:r>
+        <w:t xml:space="preserve"> </w:t>
+      </w:r>
+      <w:proofErr w:type="spellStart"/>
+      <w:r>
+        <w:t>Дублин</w:t>
+      </w:r>
+      <w:proofErr w:type="spellEnd"/>
+      <w:r>
+        <w:t xml:space="preserve"> </w:t>
+      </w:r>
+      <w:proofErr w:type="spellStart"/>
+      <w:r>
+        <w:t>болон</w:t>
+      </w:r>
+      <w:proofErr w:type="spellEnd"/>
+      <w:r>
+        <w:t xml:space="preserve"> </w:t>
+      </w:r>
+      <w:proofErr w:type="spellStart"/>
+      <w:r>
+        <w:t>бусад</w:t>
+      </w:r>
+      <w:proofErr w:type="spellEnd"/>
+      <w:r>
+        <w:t xml:space="preserve"> </w:t>
+      </w:r>
+      <w:proofErr w:type="spellStart"/>
+      <w:proofErr w:type="gramStart"/>
+      <w:r>
+        <w:t>томоохон</w:t>
+      </w:r>
+      <w:proofErr w:type="spellEnd"/>
+      <w:r>
+        <w:t xml:space="preserve">  </w:t>
+      </w:r>
+      <w:proofErr w:type="spellStart"/>
+      <w:r>
+        <w:t>хотын</w:t>
+      </w:r>
+      <w:proofErr w:type="spellEnd"/>
+      <w:proofErr w:type="gramEnd"/>
+      <w:r>
+        <w:t xml:space="preserve"> </w:t>
+      </w:r>
+      <w:proofErr w:type="spellStart"/>
+      <w:r>
+        <w:t>байр</w:t>
+      </w:r>
+      <w:proofErr w:type="spellEnd"/>
+      <w:r>
+        <w:t xml:space="preserve"> </w:t>
+      </w:r>
+      <w:proofErr w:type="spellStart"/>
+      <w:r>
+        <w:t>орон</w:t>
+      </w:r>
+      <w:proofErr w:type="spellEnd"/>
+      <w:r>
+        <w:t xml:space="preserve"> </w:t>
+      </w:r>
+      <w:proofErr w:type="spellStart"/>
+      <w:r>
+        <w:t>сууцны</w:t>
+      </w:r>
+      <w:proofErr w:type="spellEnd"/>
+      <w:r>
+        <w:t xml:space="preserve"> </w:t>
+      </w:r>
+      <w:proofErr w:type="spellStart"/>
+      <w:r>
+        <w:t>үнийн</w:t>
+      </w:r>
+      <w:proofErr w:type="spellEnd"/>
+      <w:r>
+        <w:t xml:space="preserve"> </w:t>
+      </w:r>
+      <w:proofErr w:type="spellStart"/>
+      <w:r>
+        <w:t>өөрчлөлт</w:t>
+      </w:r>
+      <w:proofErr w:type="spellEnd"/>
+      <w:r>
+        <w:t xml:space="preserve">, </w:t>
+      </w:r>
+      <w:proofErr w:type="spellStart"/>
+      <w:r>
+        <w:t>борлуулалтын</w:t>
+      </w:r>
+      <w:proofErr w:type="spellEnd"/>
+      <w:r>
+        <w:t xml:space="preserve"> </w:t>
+      </w:r>
+      <w:proofErr w:type="spellStart"/>
+      <w:r>
+        <w:t>тоо</w:t>
+      </w:r>
+      <w:proofErr w:type="spellEnd"/>
+      <w:r>
+        <w:t xml:space="preserve">, </w:t>
+      </w:r>
+      <w:proofErr w:type="spellStart"/>
+      <w:r>
+        <w:t>эдийн</w:t>
+      </w:r>
+      <w:proofErr w:type="spellEnd"/>
+      <w:r>
+        <w:t xml:space="preserve"> </w:t>
+      </w:r>
+      <w:proofErr w:type="spellStart"/>
+      <w:r>
+        <w:t>засгийн</w:t>
+      </w:r>
+      <w:proofErr w:type="spellEnd"/>
+      <w:r>
+        <w:t xml:space="preserve"> </w:t>
+      </w:r>
+      <w:proofErr w:type="spellStart"/>
+      <w:r>
+        <w:t>нөхцөл</w:t>
+      </w:r>
+      <w:proofErr w:type="spellEnd"/>
+      <w:r>
+        <w:t xml:space="preserve"> </w:t>
+      </w:r>
+      <w:proofErr w:type="spellStart"/>
+      <w:r>
+        <w:t>байдал</w:t>
+      </w:r>
+      <w:proofErr w:type="spellEnd"/>
+      <w:r>
+        <w:t xml:space="preserve"> </w:t>
+      </w:r>
+      <w:proofErr w:type="spellStart"/>
+      <w:r>
+        <w:t>зэрэг</w:t>
+      </w:r>
+      <w:proofErr w:type="spellEnd"/>
+      <w:r>
+        <w:t xml:space="preserve"> </w:t>
+      </w:r>
+      <w:proofErr w:type="spellStart"/>
+      <w:r>
+        <w:t>хүчин</w:t>
+      </w:r>
+      <w:proofErr w:type="spellEnd"/>
+      <w:r>
+        <w:t xml:space="preserve"> </w:t>
+      </w:r>
+      <w:proofErr w:type="spellStart"/>
+      <w:r>
+        <w:t>зүйлсийг</w:t>
+      </w:r>
+      <w:proofErr w:type="spellEnd"/>
+      <w:r>
+        <w:t xml:space="preserve"> </w:t>
+      </w:r>
+      <w:proofErr w:type="spellStart"/>
+      <w:r>
+        <w:t>хамруулна</w:t>
+      </w:r>
+      <w:proofErr w:type="spellEnd"/>
+      <w:r>
+        <w:t xml:space="preserve">. </w:t>
+      </w:r>
+      <w:proofErr w:type="spellStart"/>
+      <w:r>
+        <w:t>Хоёр</w:t>
+      </w:r>
+      <w:proofErr w:type="spellEnd"/>
+      <w:r>
+        <w:t xml:space="preserve"> </w:t>
+      </w:r>
+      <w:proofErr w:type="spellStart"/>
+      <w:r>
+        <w:t>семестрээр</w:t>
+      </w:r>
+      <w:proofErr w:type="spellEnd"/>
+      <w:r>
+        <w:t xml:space="preserve"> </w:t>
+      </w:r>
+      <w:proofErr w:type="spellStart"/>
+      <w:r>
+        <w:t>дараах</w:t>
+      </w:r>
+      <w:proofErr w:type="spellEnd"/>
+      <w:r>
+        <w:t xml:space="preserve"> </w:t>
+      </w:r>
+      <w:proofErr w:type="spellStart"/>
+      <w:r>
+        <w:t>байдлаар</w:t>
+      </w:r>
+      <w:proofErr w:type="spellEnd"/>
+      <w:r>
+        <w:t xml:space="preserve"> </w:t>
+      </w:r>
+      <w:proofErr w:type="spellStart"/>
+      <w:r>
+        <w:t>хэрэгжинэ</w:t>
+      </w:r>
+      <w:proofErr w:type="spellEnd"/>
+      <w:r>
+        <w:t>:</w:t>
+      </w:r>
+      <w:r>
+        <w:br/>
+      </w:r>
+      <w:r>
+        <w:lastRenderedPageBreak/>
+        <w:t xml:space="preserve">• </w:t>
+      </w:r>
+      <w:proofErr w:type="spellStart"/>
+      <w:r>
+        <w:t>Семестр</w:t>
+      </w:r>
+      <w:proofErr w:type="spellEnd"/>
+      <w:r>
+        <w:t xml:space="preserve"> 1 – </w:t>
+      </w:r>
+      <w:proofErr w:type="spellStart"/>
+      <w:r>
+        <w:t>Өгөгдөл</w:t>
+      </w:r>
+      <w:proofErr w:type="spellEnd"/>
+      <w:r>
+        <w:t xml:space="preserve"> </w:t>
+      </w:r>
+      <w:proofErr w:type="spellStart"/>
+      <w:r>
+        <w:t>цуглуулах</w:t>
+      </w:r>
+      <w:proofErr w:type="spellEnd"/>
+      <w:r>
+        <w:t xml:space="preserve">, </w:t>
+      </w:r>
+      <w:proofErr w:type="spellStart"/>
+      <w:r>
+        <w:t>цэвэрлэх</w:t>
+      </w:r>
+      <w:proofErr w:type="spellEnd"/>
+      <w:r>
+        <w:t xml:space="preserve">, </w:t>
+      </w:r>
+      <w:proofErr w:type="spellStart"/>
+      <w:r>
+        <w:t>анхан</w:t>
+      </w:r>
+      <w:proofErr w:type="spellEnd"/>
+      <w:r>
+        <w:t xml:space="preserve"> </w:t>
+      </w:r>
+      <w:proofErr w:type="spellStart"/>
+      <w:r>
+        <w:t>шатны</w:t>
+      </w:r>
+      <w:proofErr w:type="spellEnd"/>
+      <w:r>
+        <w:t xml:space="preserve"> </w:t>
+      </w:r>
+      <w:proofErr w:type="spellStart"/>
+      <w:r>
+        <w:t>дүн</w:t>
+      </w:r>
+      <w:proofErr w:type="spellEnd"/>
+      <w:r>
+        <w:t xml:space="preserve"> </w:t>
+      </w:r>
+      <w:proofErr w:type="spellStart"/>
+      <w:r>
+        <w:t>шинжилгээ</w:t>
+      </w:r>
+      <w:proofErr w:type="spellEnd"/>
+      <w:r>
+        <w:t xml:space="preserve"> </w:t>
+      </w:r>
+      <w:proofErr w:type="spellStart"/>
+      <w:r>
+        <w:t>хийх</w:t>
+      </w:r>
+      <w:proofErr w:type="spellEnd"/>
+      <w:r>
+        <w:t>.</w:t>
+      </w:r>
+      <w:r>
+        <w:br/>
+        <w:t xml:space="preserve">• </w:t>
+      </w:r>
+      <w:proofErr w:type="spellStart"/>
+      <w:r>
+        <w:t>Семестр</w:t>
+      </w:r>
+      <w:proofErr w:type="spellEnd"/>
+      <w:r>
+        <w:t xml:space="preserve"> 2 – </w:t>
+      </w:r>
+      <w:proofErr w:type="spellStart"/>
+      <w:r>
+        <w:t>Загвар</w:t>
+      </w:r>
+      <w:proofErr w:type="spellEnd"/>
+      <w:r>
+        <w:t xml:space="preserve"> </w:t>
+      </w:r>
+      <w:proofErr w:type="spellStart"/>
+      <w:r>
+        <w:t>боловсруулах</w:t>
+      </w:r>
+      <w:proofErr w:type="spellEnd"/>
+      <w:r>
+        <w:t xml:space="preserve">, </w:t>
+      </w:r>
+      <w:proofErr w:type="spellStart"/>
+      <w:r>
+        <w:t>урьдчилан</w:t>
+      </w:r>
+      <w:proofErr w:type="spellEnd"/>
+      <w:r>
+        <w:t xml:space="preserve"> </w:t>
+      </w:r>
+      <w:proofErr w:type="spellStart"/>
+      <w:r>
+        <w:t>таамаглах</w:t>
+      </w:r>
+      <w:proofErr w:type="spellEnd"/>
+      <w:r>
+        <w:t xml:space="preserve">, </w:t>
+      </w:r>
+      <w:proofErr w:type="spellStart"/>
+      <w:r>
+        <w:t>тайлан</w:t>
+      </w:r>
+      <w:proofErr w:type="spellEnd"/>
+      <w:r>
+        <w:t xml:space="preserve"> </w:t>
+      </w:r>
+      <w:proofErr w:type="spellStart"/>
+      <w:r>
+        <w:t>гаргах</w:t>
       </w:r>
       <w:proofErr w:type="spellEnd"/>
       <w:r>

</xml_diff>

<commit_message>
Scope, Methodology, Data Sources, etc. have been completed.
Project Scope: The project will use Python and data analysis tools such as Pandas, NumPy, and Scikit-learn.
</commit_message>
<xml_diff>
--- a/Strategic Thinking 1.docx
+++ b/Strategic Thinking 1.docx
@@ -1780,7 +1780,6 @@
         <w:t xml:space="preserve"> </w:t>
       </w:r>
       <w:proofErr w:type="spellStart"/>
-      <w:proofErr w:type="gramStart"/>
       <w:r>
         <w:t>томоохон</w:t>
       </w:r>
@@ -1793,7 +1792,6 @@
         <w:t>хотын</w:t>
       </w:r>
       <w:proofErr w:type="spellEnd"/>
-      <w:proofErr w:type="gramEnd"/>
       <w:r>
         <w:t xml:space="preserve"> </w:t>
       </w:r>
@@ -2096,6 +2094,483 @@
       <w:r>
         <w:t>.</w:t>
       </w:r>
+    </w:p>
+    <w:p>
+      <w:pPr>
+        <w:pStyle w:val="Heading2"/>
+      </w:pPr>
+      <w:r>
+        <w:t xml:space="preserve">6. </w:t>
+      </w:r>
+      <w:proofErr w:type="spellStart"/>
+      <w:r>
+        <w:t>Арга</w:t>
+      </w:r>
+      <w:proofErr w:type="spellEnd"/>
+      <w:r>
+        <w:t xml:space="preserve"> </w:t>
+      </w:r>
+      <w:proofErr w:type="spellStart"/>
+      <w:r>
+        <w:t>зүй</w:t>
+      </w:r>
+      <w:proofErr w:type="spellEnd"/>
+    </w:p>
+    <w:p>
+      <w:proofErr w:type="spellStart"/>
+      <w:r>
+        <w:t>Төслийн</w:t>
+      </w:r>
+      <w:proofErr w:type="spellEnd"/>
+      <w:r>
+        <w:t xml:space="preserve"> </w:t>
+      </w:r>
+      <w:proofErr w:type="spellStart"/>
+      <w:r>
+        <w:t>хүрээнд</w:t>
+      </w:r>
+      <w:proofErr w:type="spellEnd"/>
+      <w:r>
+        <w:t xml:space="preserve"> Python </w:t>
+      </w:r>
+      <w:proofErr w:type="spellStart"/>
+      <w:r>
+        <w:t>болон</w:t>
+      </w:r>
+      <w:proofErr w:type="spellEnd"/>
+      <w:r>
+        <w:t xml:space="preserve"> Pandas, NumPy, Scikit-learn </w:t>
+      </w:r>
+      <w:proofErr w:type="spellStart"/>
+      <w:r>
+        <w:t>зэрэг</w:t>
+      </w:r>
+      <w:proofErr w:type="spellEnd"/>
+      <w:r>
+        <w:t xml:space="preserve"> </w:t>
+      </w:r>
+      <w:proofErr w:type="spellStart"/>
+      <w:r>
+        <w:t>өгөгдлийн</w:t>
+      </w:r>
+      <w:proofErr w:type="spellEnd"/>
+      <w:r>
+        <w:t xml:space="preserve"> </w:t>
+      </w:r>
+      <w:proofErr w:type="spellStart"/>
+      <w:r>
+        <w:t>шинжилгээний</w:t>
+      </w:r>
+      <w:proofErr w:type="spellEnd"/>
+      <w:r>
+        <w:t xml:space="preserve"> </w:t>
+      </w:r>
+      <w:proofErr w:type="spellStart"/>
+      <w:r>
+        <w:t>хэрэгслийг</w:t>
+      </w:r>
+      <w:proofErr w:type="spellEnd"/>
+      <w:r>
+        <w:t xml:space="preserve"> </w:t>
+      </w:r>
+      <w:proofErr w:type="spellStart"/>
+      <w:r>
+        <w:t>ашиглана</w:t>
+      </w:r>
+      <w:proofErr w:type="spellEnd"/>
+      <w:r>
+        <w:t xml:space="preserve">. </w:t>
+      </w:r>
+      <w:proofErr w:type="spellStart"/>
+      <w:r>
+        <w:t>Өгөгдөлд</w:t>
+      </w:r>
+      <w:proofErr w:type="spellEnd"/>
+      <w:r>
+        <w:t xml:space="preserve"> exploratory data analysis (EDA) </w:t>
+      </w:r>
+      <w:proofErr w:type="spellStart"/>
+      <w:r>
+        <w:t>хийж</w:t>
+      </w:r>
+      <w:proofErr w:type="spellEnd"/>
+      <w:r>
+        <w:t xml:space="preserve">, correlation </w:t>
+      </w:r>
+      <w:proofErr w:type="spellStart"/>
+      <w:r>
+        <w:t>болон</w:t>
+      </w:r>
+      <w:proofErr w:type="spellEnd"/>
+      <w:r>
+        <w:t xml:space="preserve"> regression </w:t>
+      </w:r>
+      <w:proofErr w:type="spellStart"/>
+      <w:r>
+        <w:t>анализ</w:t>
+      </w:r>
+      <w:proofErr w:type="spellEnd"/>
+      <w:r>
+        <w:t xml:space="preserve"> </w:t>
+      </w:r>
+      <w:proofErr w:type="spellStart"/>
+      <w:r>
+        <w:t>ашиглан</w:t>
+      </w:r>
+      <w:proofErr w:type="spellEnd"/>
+      <w:r>
+        <w:t xml:space="preserve"> </w:t>
+      </w:r>
+      <w:proofErr w:type="spellStart"/>
+      <w:r>
+        <w:t>үнийн</w:t>
+      </w:r>
+      <w:proofErr w:type="spellEnd"/>
+      <w:r>
+        <w:t xml:space="preserve"> </w:t>
+      </w:r>
+      <w:proofErr w:type="spellStart"/>
+      <w:r>
+        <w:t>хандлагыг</w:t>
+      </w:r>
+      <w:proofErr w:type="spellEnd"/>
+      <w:r>
+        <w:t xml:space="preserve"> </w:t>
+      </w:r>
+      <w:proofErr w:type="spellStart"/>
+      <w:r>
+        <w:t>тодорхойлно</w:t>
+      </w:r>
+      <w:proofErr w:type="spellEnd"/>
+      <w:r>
+        <w:t xml:space="preserve">. </w:t>
+      </w:r>
+      <w:proofErr w:type="spellStart"/>
+      <w:r>
+        <w:t>Ирээдүйн</w:t>
+      </w:r>
+      <w:proofErr w:type="spellEnd"/>
+      <w:r>
+        <w:t xml:space="preserve"> </w:t>
+      </w:r>
+      <w:proofErr w:type="spellStart"/>
+      <w:r>
+        <w:t>үнийг</w:t>
+      </w:r>
+      <w:proofErr w:type="spellEnd"/>
+      <w:r>
+        <w:t xml:space="preserve"> </w:t>
+      </w:r>
+      <w:proofErr w:type="spellStart"/>
+      <w:r>
+        <w:t>таамаглахад</w:t>
+      </w:r>
+      <w:proofErr w:type="spellEnd"/>
+      <w:r>
+        <w:t xml:space="preserve"> </w:t>
+      </w:r>
+      <w:proofErr w:type="spellStart"/>
+      <w:r>
+        <w:t>машин</w:t>
+      </w:r>
+      <w:proofErr w:type="spellEnd"/>
+      <w:r>
+        <w:t xml:space="preserve"> </w:t>
+      </w:r>
+      <w:proofErr w:type="spellStart"/>
+      <w:r>
+        <w:t>сургалтын</w:t>
+      </w:r>
+      <w:proofErr w:type="spellEnd"/>
+      <w:r>
+        <w:t xml:space="preserve"> </w:t>
+      </w:r>
+      <w:proofErr w:type="spellStart"/>
+      <w:r>
+        <w:t>алгоритмууд</w:t>
+      </w:r>
+      <w:proofErr w:type="spellEnd"/>
+      <w:r>
+        <w:t xml:space="preserve"> (</w:t>
+      </w:r>
+      <w:proofErr w:type="spellStart"/>
+      <w:r>
+        <w:t>жишээ</w:t>
+      </w:r>
+      <w:proofErr w:type="spellEnd"/>
+      <w:r>
+        <w:t xml:space="preserve"> </w:t>
+      </w:r>
+      <w:proofErr w:type="spellStart"/>
+      <w:r>
+        <w:t>нь</w:t>
+      </w:r>
+      <w:proofErr w:type="spellEnd"/>
+      <w:r>
+        <w:t xml:space="preserve">, Linear Regression, Random Forest) </w:t>
+      </w:r>
+      <w:proofErr w:type="spellStart"/>
+      <w:r>
+        <w:t>ашиглагдана</w:t>
+      </w:r>
+      <w:proofErr w:type="spellEnd"/>
+      <w:r>
+        <w:t xml:space="preserve">. </w:t>
+      </w:r>
+    </w:p>
+    <w:p>
+      <w:pPr>
+        <w:pStyle w:val="Heading2"/>
+      </w:pPr>
+      <w:r>
+        <w:t xml:space="preserve">7. </w:t>
+      </w:r>
+      <w:proofErr w:type="spellStart"/>
+      <w:r>
+        <w:t>Өгөгдлийн</w:t>
+      </w:r>
+      <w:proofErr w:type="spellEnd"/>
+      <w:r>
+        <w:t xml:space="preserve"> </w:t>
+      </w:r>
+      <w:proofErr w:type="spellStart"/>
+      <w:r>
+        <w:t>эх</w:t>
+      </w:r>
+      <w:proofErr w:type="spellEnd"/>
+      <w:r>
+        <w:t xml:space="preserve"> </w:t>
+      </w:r>
+      <w:proofErr w:type="spellStart"/>
+      <w:r>
+        <w:t>сурвалж</w:t>
+      </w:r>
+      <w:proofErr w:type="spellEnd"/>
+    </w:p>
+    <w:p>
+      <w:proofErr w:type="spellStart"/>
+      <w:r>
+        <w:t>Энэхүү</w:t>
+      </w:r>
+      <w:proofErr w:type="spellEnd"/>
+      <w:r>
+        <w:t xml:space="preserve"> </w:t>
+      </w:r>
+      <w:proofErr w:type="spellStart"/>
+      <w:r>
+        <w:t>төслийн</w:t>
+      </w:r>
+      <w:proofErr w:type="spellEnd"/>
+      <w:r>
+        <w:t xml:space="preserve"> </w:t>
+      </w:r>
+      <w:proofErr w:type="spellStart"/>
+      <w:r>
+        <w:t>өгөгдлийг</w:t>
+      </w:r>
+      <w:proofErr w:type="spellEnd"/>
+      <w:r>
+        <w:t xml:space="preserve"> </w:t>
+      </w:r>
+      <w:proofErr w:type="spellStart"/>
+      <w:r>
+        <w:t>Ирландын</w:t>
+      </w:r>
+      <w:proofErr w:type="spellEnd"/>
+      <w:r>
+        <w:t xml:space="preserve"> Property Price Register (https://propertypriceregister.ie) </w:t>
+      </w:r>
+      <w:proofErr w:type="spellStart"/>
+      <w:r>
+        <w:t>болон</w:t>
+      </w:r>
+      <w:proofErr w:type="spellEnd"/>
+      <w:r>
+        <w:t xml:space="preserve"> Central Statistics Office (https://www.cso.ie) </w:t>
+      </w:r>
+      <w:proofErr w:type="spellStart"/>
+      <w:r>
+        <w:t>сайтуудаас</w:t>
+      </w:r>
+      <w:proofErr w:type="spellEnd"/>
+      <w:r>
+        <w:t xml:space="preserve"> </w:t>
+      </w:r>
+      <w:proofErr w:type="spellStart"/>
+      <w:r>
+        <w:t>авна</w:t>
+      </w:r>
+      <w:proofErr w:type="spellEnd"/>
+      <w:r>
+        <w:t xml:space="preserve">. </w:t>
+      </w:r>
+      <w:proofErr w:type="spellStart"/>
+      <w:r>
+        <w:t>Эдгээр</w:t>
+      </w:r>
+      <w:proofErr w:type="spellEnd"/>
+      <w:r>
+        <w:t xml:space="preserve"> </w:t>
+      </w:r>
+      <w:proofErr w:type="spellStart"/>
+      <w:r>
+        <w:t>өгөгдөл</w:t>
+      </w:r>
+      <w:proofErr w:type="spellEnd"/>
+      <w:r>
+        <w:t xml:space="preserve"> </w:t>
+      </w:r>
+      <w:proofErr w:type="spellStart"/>
+      <w:r>
+        <w:t>нь</w:t>
+      </w:r>
+      <w:proofErr w:type="spellEnd"/>
+      <w:r>
+        <w:t xml:space="preserve"> </w:t>
+      </w:r>
+      <w:proofErr w:type="spellStart"/>
+      <w:r>
+        <w:t>нээлттэй</w:t>
+      </w:r>
+      <w:proofErr w:type="spellEnd"/>
+      <w:r>
+        <w:t xml:space="preserve"> </w:t>
+      </w:r>
+      <w:proofErr w:type="spellStart"/>
+      <w:r>
+        <w:t>бөгөөд</w:t>
+      </w:r>
+      <w:proofErr w:type="spellEnd"/>
+      <w:r>
+        <w:t xml:space="preserve"> </w:t>
+      </w:r>
+      <w:proofErr w:type="spellStart"/>
+      <w:r>
+        <w:t>олон</w:t>
+      </w:r>
+      <w:proofErr w:type="spellEnd"/>
+      <w:r>
+        <w:t xml:space="preserve"> </w:t>
+      </w:r>
+      <w:proofErr w:type="spellStart"/>
+      <w:r>
+        <w:t>нийтэд</w:t>
+      </w:r>
+      <w:proofErr w:type="spellEnd"/>
+      <w:r>
+        <w:t xml:space="preserve"> </w:t>
+      </w:r>
+      <w:proofErr w:type="spellStart"/>
+      <w:r>
+        <w:t>үнэ</w:t>
+      </w:r>
+      <w:proofErr w:type="spellEnd"/>
+      <w:r>
+        <w:t xml:space="preserve"> </w:t>
+      </w:r>
+      <w:proofErr w:type="spellStart"/>
+      <w:r>
+        <w:t>төлбөргүй</w:t>
+      </w:r>
+      <w:proofErr w:type="spellEnd"/>
+      <w:r>
+        <w:t xml:space="preserve"> </w:t>
+      </w:r>
+      <w:proofErr w:type="spellStart"/>
+      <w:r>
+        <w:t>ашиглах</w:t>
+      </w:r>
+      <w:proofErr w:type="spellEnd"/>
+      <w:r>
+        <w:t xml:space="preserve"> </w:t>
+      </w:r>
+      <w:proofErr w:type="spellStart"/>
+      <w:r>
+        <w:t>боломжтой</w:t>
+      </w:r>
+      <w:proofErr w:type="spellEnd"/>
+      <w:r>
+        <w:t xml:space="preserve">. </w:t>
+      </w:r>
+      <w:proofErr w:type="spellStart"/>
+      <w:r>
+        <w:t>Өгөгдөлд</w:t>
+      </w:r>
+      <w:proofErr w:type="spellEnd"/>
+      <w:r>
+        <w:t xml:space="preserve"> </w:t>
+      </w:r>
+      <w:proofErr w:type="spellStart"/>
+      <w:r>
+        <w:t>орон</w:t>
+      </w:r>
+      <w:proofErr w:type="spellEnd"/>
+      <w:r>
+        <w:t xml:space="preserve"> </w:t>
+      </w:r>
+      <w:proofErr w:type="spellStart"/>
+      <w:r>
+        <w:t>сууцны</w:t>
+      </w:r>
+      <w:proofErr w:type="spellEnd"/>
+      <w:r>
+        <w:t xml:space="preserve"> </w:t>
+      </w:r>
+      <w:proofErr w:type="spellStart"/>
+      <w:r>
+        <w:t>борлуулалтын</w:t>
+      </w:r>
+      <w:proofErr w:type="spellEnd"/>
+      <w:r>
+        <w:t xml:space="preserve"> </w:t>
+      </w:r>
+      <w:proofErr w:type="spellStart"/>
+      <w:r>
+        <w:t>үнэ</w:t>
+      </w:r>
+      <w:proofErr w:type="spellEnd"/>
+      <w:r>
+        <w:t xml:space="preserve">, </w:t>
+      </w:r>
+      <w:proofErr w:type="spellStart"/>
+      <w:r>
+        <w:t>огноо</w:t>
+      </w:r>
+      <w:proofErr w:type="spellEnd"/>
+      <w:r>
+        <w:t xml:space="preserve">, </w:t>
+      </w:r>
+      <w:proofErr w:type="spellStart"/>
+      <w:r>
+        <w:t>байршлын</w:t>
+      </w:r>
+      <w:proofErr w:type="spellEnd"/>
+      <w:r>
+        <w:t xml:space="preserve"> </w:t>
+      </w:r>
+      <w:proofErr w:type="spellStart"/>
+      <w:r>
+        <w:t>мэдээлэл</w:t>
+      </w:r>
+      <w:proofErr w:type="spellEnd"/>
+      <w:r>
+        <w:t xml:space="preserve"> </w:t>
+      </w:r>
+      <w:proofErr w:type="spellStart"/>
+      <w:r>
+        <w:t>багтана</w:t>
+      </w:r>
+      <w:proofErr w:type="spellEnd"/>
+      <w:r>
+        <w:t>.</w:t>
+      </w:r>
+    </w:p>
+    <w:p>
+      <w:pPr>
+        <w:rPr>
+          <w:lang w:val="mn-MN"/>
+        </w:rPr>
+      </w:pPr>
     </w:p>
     <w:p>
       <w:pPr>
@@ -3031,6 +3506,17 @@
       <w:spacing w:val="5"/>
     </w:rPr>
   </w:style>
+  <w:style w:type="character" w:styleId="Hyperlink">
+    <w:name w:val="Hyperlink"/>
+    <w:basedOn w:val="DefaultParagraphFont"/>
+    <w:uiPriority w:val="99"/>
+    <w:unhideWhenUsed/>
+    <w:rsid w:val="00890FE8"/>
+    <w:rPr>
+      <w:color w:val="0563C1" w:themeColor="hyperlink"/>
+      <w:u w:val="single"/>
+    </w:rPr>
+  </w:style>
 </w:styles>
 </file>
 

</xml_diff>

<commit_message>
Ethical issues, sources, etc. are noted.
Ethical issues, such as sources, were noted and the data was checked and formatted according to the instructions.
</commit_message>
<xml_diff>
--- a/Strategic Thinking 1.docx
+++ b/Strategic Thinking 1.docx
@@ -2564,6 +2564,349 @@
       <w:r>
         <w:t>.</w:t>
       </w:r>
+    </w:p>
+    <w:p>
+      <w:pPr>
+        <w:pStyle w:val="Heading2"/>
+      </w:pPr>
+      <w:r>
+        <w:t xml:space="preserve">8. </w:t>
+      </w:r>
+      <w:proofErr w:type="spellStart"/>
+      <w:r>
+        <w:t>Ёс</w:t>
+      </w:r>
+      <w:proofErr w:type="spellEnd"/>
+      <w:r>
+        <w:t xml:space="preserve"> </w:t>
+      </w:r>
+      <w:proofErr w:type="spellStart"/>
+      <w:r>
+        <w:t>зүйн</w:t>
+      </w:r>
+      <w:proofErr w:type="spellEnd"/>
+      <w:r>
+        <w:t xml:space="preserve"> </w:t>
+      </w:r>
+      <w:proofErr w:type="spellStart"/>
+      <w:r>
+        <w:t>асуудал</w:t>
+      </w:r>
+      <w:proofErr w:type="spellEnd"/>
+    </w:p>
+    <w:p>
+      <w:proofErr w:type="spellStart"/>
+      <w:r>
+        <w:t>Төслийн</w:t>
+      </w:r>
+      <w:proofErr w:type="spellEnd"/>
+      <w:r>
+        <w:t xml:space="preserve"> </w:t>
+      </w:r>
+      <w:proofErr w:type="spellStart"/>
+      <w:r>
+        <w:t>явцад</w:t>
+      </w:r>
+      <w:proofErr w:type="spellEnd"/>
+      <w:r>
+        <w:t xml:space="preserve"> </w:t>
+      </w:r>
+      <w:proofErr w:type="spellStart"/>
+      <w:r>
+        <w:t>ашиглагдах</w:t>
+      </w:r>
+      <w:proofErr w:type="spellEnd"/>
+      <w:r>
+        <w:t xml:space="preserve"> </w:t>
+      </w:r>
+      <w:proofErr w:type="spellStart"/>
+      <w:r>
+        <w:t>бүх</w:t>
+      </w:r>
+      <w:proofErr w:type="spellEnd"/>
+      <w:r>
+        <w:t xml:space="preserve"> </w:t>
+      </w:r>
+      <w:proofErr w:type="spellStart"/>
+      <w:r>
+        <w:t>өгөгдөл</w:t>
+      </w:r>
+      <w:proofErr w:type="spellEnd"/>
+      <w:r>
+        <w:t xml:space="preserve"> </w:t>
+      </w:r>
+      <w:proofErr w:type="spellStart"/>
+      <w:r>
+        <w:t>нь</w:t>
+      </w:r>
+      <w:proofErr w:type="spellEnd"/>
+      <w:r>
+        <w:t xml:space="preserve"> </w:t>
+      </w:r>
+      <w:proofErr w:type="spellStart"/>
+      <w:r>
+        <w:t>нээлттэй</w:t>
+      </w:r>
+      <w:proofErr w:type="spellEnd"/>
+      <w:r>
+        <w:t xml:space="preserve"> </w:t>
+      </w:r>
+      <w:proofErr w:type="spellStart"/>
+      <w:r>
+        <w:t>эх</w:t>
+      </w:r>
+      <w:proofErr w:type="spellEnd"/>
+      <w:r>
+        <w:t xml:space="preserve"> </w:t>
+      </w:r>
+      <w:proofErr w:type="spellStart"/>
+      <w:r>
+        <w:t>сурвалжаас</w:t>
+      </w:r>
+      <w:proofErr w:type="spellEnd"/>
+      <w:r>
+        <w:t xml:space="preserve"> </w:t>
+      </w:r>
+      <w:proofErr w:type="spellStart"/>
+      <w:r>
+        <w:t>авсан</w:t>
+      </w:r>
+      <w:proofErr w:type="spellEnd"/>
+      <w:r>
+        <w:t xml:space="preserve"> </w:t>
+      </w:r>
+      <w:proofErr w:type="spellStart"/>
+      <w:r>
+        <w:t>тул</w:t>
+      </w:r>
+      <w:proofErr w:type="spellEnd"/>
+      <w:r>
+        <w:t xml:space="preserve"> </w:t>
+      </w:r>
+      <w:proofErr w:type="spellStart"/>
+      <w:r>
+        <w:t>хувь</w:t>
+      </w:r>
+      <w:proofErr w:type="spellEnd"/>
+      <w:r>
+        <w:t xml:space="preserve"> </w:t>
+      </w:r>
+      <w:proofErr w:type="spellStart"/>
+      <w:r>
+        <w:t>хүний</w:t>
+      </w:r>
+      <w:proofErr w:type="spellEnd"/>
+      <w:r>
+        <w:t xml:space="preserve"> </w:t>
+      </w:r>
+      <w:proofErr w:type="spellStart"/>
+      <w:r>
+        <w:t>нууц</w:t>
+      </w:r>
+      <w:proofErr w:type="spellEnd"/>
+      <w:r>
+        <w:t xml:space="preserve"> </w:t>
+      </w:r>
+      <w:proofErr w:type="spellStart"/>
+      <w:r>
+        <w:t>мэдээлэл</w:t>
+      </w:r>
+      <w:proofErr w:type="spellEnd"/>
+      <w:r>
+        <w:t xml:space="preserve"> </w:t>
+      </w:r>
+      <w:proofErr w:type="spellStart"/>
+      <w:r>
+        <w:t>агуулдаггүй</w:t>
+      </w:r>
+      <w:proofErr w:type="spellEnd"/>
+      <w:r>
+        <w:t xml:space="preserve">. </w:t>
+      </w:r>
+      <w:proofErr w:type="spellStart"/>
+      <w:r>
+        <w:t>Өгөгдлийг</w:t>
+      </w:r>
+      <w:proofErr w:type="spellEnd"/>
+      <w:r>
+        <w:t xml:space="preserve"> </w:t>
+      </w:r>
+      <w:proofErr w:type="spellStart"/>
+      <w:r>
+        <w:t>зөвшөөрөлтэйгээр</w:t>
+      </w:r>
+      <w:proofErr w:type="spellEnd"/>
+      <w:r>
+        <w:t xml:space="preserve"> </w:t>
+      </w:r>
+      <w:proofErr w:type="spellStart"/>
+      <w:r>
+        <w:t>ашиглаж</w:t>
+      </w:r>
+      <w:proofErr w:type="spellEnd"/>
+      <w:r>
+        <w:t xml:space="preserve">, </w:t>
+      </w:r>
+      <w:proofErr w:type="spellStart"/>
+      <w:r>
+        <w:t>академик</w:t>
+      </w:r>
+      <w:proofErr w:type="spellEnd"/>
+      <w:r>
+        <w:t xml:space="preserve"> </w:t>
+      </w:r>
+      <w:proofErr w:type="spellStart"/>
+      <w:r>
+        <w:t>зорилгоор</w:t>
+      </w:r>
+      <w:proofErr w:type="spellEnd"/>
+      <w:r>
+        <w:t xml:space="preserve"> </w:t>
+      </w:r>
+      <w:proofErr w:type="spellStart"/>
+      <w:r>
+        <w:t>боловсруулна</w:t>
+      </w:r>
+      <w:proofErr w:type="spellEnd"/>
+      <w:r>
+        <w:t xml:space="preserve">. </w:t>
+      </w:r>
+      <w:proofErr w:type="spellStart"/>
+      <w:r>
+        <w:t>Мөн</w:t>
+      </w:r>
+      <w:proofErr w:type="spellEnd"/>
+      <w:r>
+        <w:t xml:space="preserve"> </w:t>
+      </w:r>
+      <w:proofErr w:type="spellStart"/>
+      <w:r>
+        <w:t>өгөгдлийн</w:t>
+      </w:r>
+      <w:proofErr w:type="spellEnd"/>
+      <w:r>
+        <w:t xml:space="preserve"> </w:t>
+      </w:r>
+      <w:proofErr w:type="spellStart"/>
+      <w:r>
+        <w:t>зөвшөөрөл</w:t>
+      </w:r>
+      <w:proofErr w:type="spellEnd"/>
+      <w:r>
+        <w:t xml:space="preserve"> </w:t>
+      </w:r>
+      <w:proofErr w:type="spellStart"/>
+      <w:r>
+        <w:t>болон</w:t>
+      </w:r>
+      <w:proofErr w:type="spellEnd"/>
+      <w:r>
+        <w:t xml:space="preserve"> </w:t>
+      </w:r>
+      <w:proofErr w:type="spellStart"/>
+      <w:r>
+        <w:t>ашиглалтын</w:t>
+      </w:r>
+      <w:proofErr w:type="spellEnd"/>
+      <w:r>
+        <w:t xml:space="preserve"> </w:t>
+      </w:r>
+      <w:proofErr w:type="spellStart"/>
+      <w:r>
+        <w:t>нөхцлийг</w:t>
+      </w:r>
+      <w:proofErr w:type="spellEnd"/>
+      <w:r>
+        <w:t xml:space="preserve"> </w:t>
+      </w:r>
+      <w:proofErr w:type="spellStart"/>
+      <w:r>
+        <w:t>сайтар</w:t>
+      </w:r>
+      <w:proofErr w:type="spellEnd"/>
+      <w:r>
+        <w:t xml:space="preserve"> </w:t>
+      </w:r>
+      <w:proofErr w:type="spellStart"/>
+      <w:r>
+        <w:t>мөрдөнө</w:t>
+      </w:r>
+      <w:proofErr w:type="spellEnd"/>
+      <w:r>
+        <w:t>.</w:t>
+      </w:r>
+    </w:p>
+    <w:p>
+      <w:pPr>
+        <w:pStyle w:val="Heading2"/>
+      </w:pPr>
+      <w:r>
+        <w:t xml:space="preserve">9. </w:t>
+      </w:r>
+      <w:proofErr w:type="spellStart"/>
+      <w:r>
+        <w:t>Ашигласан</w:t>
+      </w:r>
+      <w:proofErr w:type="spellEnd"/>
+      <w:r>
+        <w:t xml:space="preserve"> </w:t>
+      </w:r>
+      <w:proofErr w:type="spellStart"/>
+      <w:r>
+        <w:t>эх</w:t>
+      </w:r>
+      <w:proofErr w:type="spellEnd"/>
+      <w:r>
+        <w:t xml:space="preserve"> </w:t>
+      </w:r>
+      <w:proofErr w:type="spellStart"/>
+      <w:r>
+        <w:t>сурвалж</w:t>
+      </w:r>
+      <w:proofErr w:type="spellEnd"/>
+      <w:r>
+        <w:t xml:space="preserve"> </w:t>
+      </w:r>
+    </w:p>
+    <w:p>
+      <w:r>
+        <w:t xml:space="preserve">Property Price Register:  </w:t>
+      </w:r>
+      <w:hyperlink r:id="rId4" w:history="1">
+        <w:r>
+          <w:rPr>
+            <w:rStyle w:val="Hyperlink"/>
+          </w:rPr>
+          <w:t>Residential Property Price Register - Home Page</w:t>
+        </w:r>
+      </w:hyperlink>
+      <w:r>
+        <w:br/>
+        <w:t xml:space="preserve">Central Statistics Office Housing and Property Data: </w:t>
+      </w:r>
+      <w:hyperlink r:id="rId5" w:history="1">
+        <w:r>
+          <w:rPr>
+            <w:rStyle w:val="Hyperlink"/>
+          </w:rPr>
+          <w:t>Home - CSO - Central Statistics Office</w:t>
+        </w:r>
+      </w:hyperlink>
+      <w:r>
+        <w:br/>
+        <w:t>SEAI Energy &amp; Housing Data Insights:</w:t>
+      </w:r>
+      <w:r>
+        <w:t xml:space="preserve"> </w:t>
+      </w:r>
+      <w:hyperlink r:id="rId6" w:history="1">
+        <w:r>
+          <w:rPr>
+            <w:rStyle w:val="Hyperlink"/>
+          </w:rPr>
+          <w:t>Home - Sustainable Energy Authority Of Ireland | SEAI</w:t>
+        </w:r>
+      </w:hyperlink>
     </w:p>
     <w:p>
       <w:pPr>

</xml_diff>

<commit_message>
Ready to apply to Moodle.
Everything has been checked, reviewed, and fixed.
</commit_message>
<xml_diff>
--- a/Strategic Thinking 1.docx
+++ b/Strategic Thinking 1.docx
@@ -1780,7 +1780,6 @@
         <w:t xml:space="preserve"> </w:t>
       </w:r>
       <w:proofErr w:type="spellStart"/>
-      <w:proofErr w:type="gramStart"/>
       <w:r>
         <w:t>томоохон</w:t>
       </w:r>
@@ -1793,7 +1792,6 @@
         <w:t>хотын</w:t>
       </w:r>
       <w:proofErr w:type="spellEnd"/>
-      <w:proofErr w:type="gramEnd"/>
       <w:r>
         <w:t xml:space="preserve"> </w:t>
       </w:r>
@@ -3262,14 +3260,285 @@
     </w:p>
     <w:p>
       <w:pPr>
+        <w:pStyle w:val="Heading1"/>
+      </w:pPr>
+    </w:p>
+    <w:p>
+      <w:pPr>
+        <w:pStyle w:val="Heading1"/>
+      </w:pPr>
+      <w:r>
+        <w:t>Capstone Project Proposal</w:t>
+      </w:r>
+    </w:p>
+    <w:p/>
+    <w:p>
+      <w:r>
+        <w:t>Student Name: Nasandolgor Batjargal</w:t>
+      </w:r>
+    </w:p>
+    <w:p>
+      <w:r>
+        <w:t>Student ID: 2025354</w:t>
+      </w:r>
+    </w:p>
+    <w:p>
+      <w:proofErr w:type="spellStart"/>
+      <w:r>
+        <w:t>Programme</w:t>
+      </w:r>
+      <w:proofErr w:type="spellEnd"/>
+      <w:r>
+        <w:t>: Higher Diploma in Data Analytics</w:t>
+      </w:r>
+    </w:p>
+    <w:p>
+      <w:r>
+        <w:t>Module: Strategic Thinking</w:t>
+      </w:r>
+    </w:p>
+    <w:p>
+      <w:r>
+        <w:t>Supervisor: Dr. Muhammad Iqbal</w:t>
+      </w:r>
+    </w:p>
+    <w:p>
+      <w:r>
+        <w:t>Date: 13 October 2025</w:t>
+      </w:r>
+    </w:p>
+    <w:p/>
+    <w:p>
+      <w:pPr>
+        <w:pStyle w:val="Heading2"/>
+      </w:pPr>
+      <w:r>
+        <w:t>1. Title</w:t>
+      </w:r>
+    </w:p>
+    <w:p>
+      <w:r>
+        <w:t>An Analysis of the Determinants of Housing Prices in Ireland</w:t>
+      </w:r>
+    </w:p>
+    <w:p>
+      <w:pPr>
+        <w:pStyle w:val="Heading2"/>
+      </w:pPr>
+      <w:r>
+        <w:t>2. Introduction</w:t>
+      </w:r>
+    </w:p>
+    <w:p>
+      <w:r>
+        <w:t xml:space="preserve">The purpose of this capstone project is to </w:t>
+      </w:r>
+      <w:proofErr w:type="spellStart"/>
+      <w:r>
+        <w:t>analyse</w:t>
+      </w:r>
+      <w:proofErr w:type="spellEnd"/>
+      <w:r>
+        <w:t xml:space="preserve"> the factors influencing housing prices in Ireland, examine the fluctuations and variations of these factors, and develop predictive models for future housing prices. The real estate market is a crucial sector that directly impacts consumer purchasing decisions, living standards, and even national economic and governmental policies. In recent years, housing prices in Ireland have shown an increasing trend, highlighting the need for a comprehensive study. The outcome of this project aims to identify the factors affecting real estate prices, explain their causes, and forecast future trends.</w:t>
+      </w:r>
+    </w:p>
+    <w:p>
+      <w:pPr>
+        <w:pStyle w:val="Heading2"/>
+      </w:pPr>
+      <w:r>
+        <w:t>3. Objectives</w:t>
+      </w:r>
+    </w:p>
+    <w:p>
+      <w:r>
+        <w:t>The main objectives of this project are as follows:</w:t>
+      </w:r>
+      <w:r>
+        <w:br/>
+        <w:t>1. To identify the key factors influencing housing prices in Ireland.</w:t>
+      </w:r>
+      <w:r>
+        <w:br/>
+        <w:t>2. To collect, process, and model relevant data related to these factors.</w:t>
+      </w:r>
+      <w:r>
+        <w:br/>
+        <w:t>3. To determine the relationships between the influencing variables.</w:t>
+      </w:r>
+      <w:r>
+        <w:br/>
+        <w:t>4. To predict future housing price trends.</w:t>
+      </w:r>
+      <w:r>
+        <w:br/>
+        <w:t xml:space="preserve">5. To propose how the findings can be </w:t>
+      </w:r>
+      <w:proofErr w:type="spellStart"/>
+      <w:r>
+        <w:t>utilised</w:t>
+      </w:r>
+      <w:proofErr w:type="spellEnd"/>
+      <w:r>
+        <w:t xml:space="preserve"> in business decision-making processes.</w:t>
+      </w:r>
+    </w:p>
+    <w:p>
+      <w:pPr>
+        <w:pStyle w:val="Heading2"/>
+      </w:pPr>
+      <w:r>
+        <w:lastRenderedPageBreak/>
+        <w:t>4. Problem Statement</w:t>
+      </w:r>
+    </w:p>
+    <w:p>
+      <w:r>
+        <w:t xml:space="preserve">The rise in Ireland’s real estate prices directly affects the affordability of housing and has a significant impact on citizens’ living standards. This research seeks to identify the causes and variables influencing housing prices based on real data, aiming to support decision-making processes in buying and selling, as well as to </w:t>
+      </w:r>
+      <w:proofErr w:type="spellStart"/>
+      <w:r>
+        <w:t>analyse</w:t>
+      </w:r>
+      <w:proofErr w:type="spellEnd"/>
+      <w:r>
+        <w:t xml:space="preserve"> future price trends.</w:t>
+      </w:r>
+    </w:p>
+    <w:p>
+      <w:pPr>
+        <w:pStyle w:val="Heading2"/>
+      </w:pPr>
+      <w:r>
+        <w:t>5. Scope of the Study</w:t>
+      </w:r>
+    </w:p>
+    <w:p>
+      <w:r>
+        <w:t xml:space="preserve">The project will focus on </w:t>
+      </w:r>
+      <w:proofErr w:type="spellStart"/>
+      <w:r>
+        <w:t>analysing</w:t>
+      </w:r>
+      <w:proofErr w:type="spellEnd"/>
+      <w:r>
+        <w:t xml:space="preserve"> housing price data in Ireland between 2015 and 2025. The scope will include examining variations in housing prices, sales volume, and economic conditions across Dublin and other major cities. The project will be implemented over two semesters as follows:</w:t>
+      </w:r>
+      <w:r>
+        <w:br/>
+        <w:t>- Semester 1: Data collection, cleaning, and preliminary analysis.</w:t>
+      </w:r>
+      <w:r>
+        <w:br/>
+        <w:t>- Semester 2: Model development, forecasting, and report preparation.</w:t>
+      </w:r>
+    </w:p>
+    <w:p>
+      <w:pPr>
+        <w:pStyle w:val="Heading2"/>
+      </w:pPr>
+      <w:r>
+        <w:t>6. Methodology</w:t>
+      </w:r>
+    </w:p>
+    <w:p>
+      <w:r>
+        <w:t xml:space="preserve">The project will employ Python and data analysis libraries such as Pandas, NumPy, and Scikit-learn. Exploratory Data Analysis (EDA) will be conducted to identify patterns and relationships, followed by correlation and regression analysis to determine the pricing trends. Machine learning algorithms such as Linear Regression and Random Forest will be </w:t>
+      </w:r>
+      <w:proofErr w:type="spellStart"/>
+      <w:r>
+        <w:t>utilised</w:t>
+      </w:r>
+      <w:proofErr w:type="spellEnd"/>
+      <w:r>
+        <w:t xml:space="preserve"> for predictive modelling of future prices.</w:t>
+      </w:r>
+    </w:p>
+    <w:p>
+      <w:pPr>
+        <w:pStyle w:val="Heading2"/>
+      </w:pPr>
+      <w:r>
+        <w:t>7. Data Sources</w:t>
+      </w:r>
+    </w:p>
+    <w:p>
+      <w:r>
+        <w:t>The dataset for this project will be obtained from the SEAI Energy &amp; Housing Data Insights platform (Sustainable Energy Authority of Ireland). The data is open-source and publicly available. It includes housing sale prices, dates, and location information, providing a reliable foundation for analysis.</w:t>
+      </w:r>
+    </w:p>
+    <w:p>
+      <w:pPr>
+        <w:pStyle w:val="Heading2"/>
+      </w:pPr>
+      <w:r>
+        <w:t>8. Ethical Considerations</w:t>
+      </w:r>
+    </w:p>
+    <w:p>
+      <w:r>
+        <w:t>All data used in this study will be collected from open sources and will not contain personal or confidential information. Data usage will comply with ethical research standards, ensuring it is used solely for academic purposes and in accordance with data usage permissions and conditions.</w:t>
+      </w:r>
+    </w:p>
+    <w:p>
+      <w:pPr>
+        <w:pStyle w:val="Heading2"/>
+      </w:pPr>
+      <w:r>
+        <w:t>9. References</w:t>
+      </w:r>
+    </w:p>
+    <w:p>
+      <w:r>
+        <w:t>Sustainable Energy Authority of Ireland (SEAI). Energy &amp; Housing Data Insights. Available at: https://www.seai.ie [Accessed 13 October 2025].</w:t>
+      </w:r>
+    </w:p>
+    <w:p>
+      <w:pPr>
+        <w:pStyle w:val="Heading2"/>
+      </w:pPr>
+      <w:r>
+        <w:lastRenderedPageBreak/>
+        <w:t>10. Appendix – Use of Artificial Intelligence</w:t>
+      </w:r>
+    </w:p>
+    <w:p>
+      <w:r>
+        <w:t>During the project preparation, ChatGPT was used to assist in identifying publicly available open datasets and relevant data sources for analysis.</w:t>
+      </w:r>
+    </w:p>
+    <w:p>
+      <w:pPr>
         <w:rPr>
           <w:lang w:val="mn-MN"/>
         </w:rPr>
       </w:pPr>
     </w:p>
+    <w:p>
+      <w:pPr>
+        <w:rPr>
+          <w:lang w:val="mn-MN"/>
+        </w:rPr>
+      </w:pPr>
+    </w:p>
+    <w:p>
+      <w:pPr>
+        <w:rPr>
+          <w:lang w:val="mn-MN"/>
+        </w:rPr>
+      </w:pPr>
+    </w:p>
+    <w:p>
+      <w:pPr>
+        <w:rPr>
+          <w:lang w:val="mn-MN"/>
+        </w:rPr>
+      </w:pPr>
+    </w:p>
     <w:sectPr>
       <w:pgSz w:w="12240" w:h="15840"/>
-      <w:pgMar w:top="1440" w:right="1440" w:bottom="1440" w:left="1440" w:header="720" w:footer="720" w:gutter="0"/>
+      <w:pgMar w:top="1080" w:right="1440" w:bottom="1440" w:left="1440" w:header="720" w:footer="720" w:gutter="0"/>
       <w:cols w:space="720"/>
       <w:docGrid w:linePitch="360"/>
     </w:sectPr>

</xml_diff>